<commit_message>
again new information added
</commit_message>
<xml_diff>
--- a/PythonAssignment/PyhtonSolution.docx
+++ b/PythonAssignment/PyhtonSolution.docx
@@ -30,6 +30,16 @@
     <w:p>
       <w:r>
         <w:t>Ans I do a job</w:t>
+      </w:r>
+    </w:p>
+    <w:p>
+      <w:r>
+        <w:t>Q4 In which company do you work</w:t>
+      </w:r>
+    </w:p>
+    <w:p>
+      <w:r>
+        <w:t>cognizant</w:t>
       </w:r>
     </w:p>
     <w:p/>

</xml_diff>